<commit_message>
update manuscript, add script to do 10fold split
</commit_message>
<xml_diff>
--- a/Revision_PLOS/Revision2/Manuscript with Track Changes.docx
+++ b/Revision_PLOS/Revision2/Manuscript with Track Changes.docx
@@ -5724,7 +5724,210 @@
       </w:ins>
       <w:ins w:id="3" w:author="Alex Borowicz" w:date="2019-06-25T13:26:00Z">
         <w:r>
-          <w:t>ther trained a support vector machine (SVM) model using the same training and testing sets.</w:t>
+          <w:t xml:space="preserve">ther trained a </w:t>
+        </w:r>
+      </w:ins>
+      <w:ins w:id="4" w:author="Alex Borowicz" w:date="2019-06-30T18:08:00Z">
+        <w:r>
+          <w:t>ridge regression model</w:t>
+        </w:r>
+      </w:ins>
+      <w:ins w:id="5" w:author="Alex Borowicz" w:date="2019-06-30T18:23:00Z">
+        <w:r>
+          <w:t xml:space="preserve"> </w:t>
+        </w:r>
+      </w:ins>
+      <w:ins w:id="6" w:author="Alex Borowicz" w:date="2019-06-30T18:24:00Z">
+        <w:r>
+          <w:t>(</w:t>
+        </w:r>
+        <m:oMath>
+          <m:r>
+            <w:rPr>
+              <w:rFonts w:ascii="Cambria Math" w:hAnsi="Cambria Math"/>
+            </w:rPr>
+            <m:t>α=1</m:t>
+          </m:r>
+        </m:oMath>
+        <w:r>
+          <w:t xml:space="preserve">) </w:t>
+        </w:r>
+      </w:ins>
+      <w:ins w:id="7" w:author="Alex Borowicz" w:date="2019-06-30T18:08:00Z">
+        <w:r>
+          <w:t xml:space="preserve">and </w:t>
+        </w:r>
+      </w:ins>
+      <w:ins w:id="8" w:author="Alex Borowicz" w:date="2019-06-30T18:13:00Z">
+        <w:r>
+          <w:t xml:space="preserve">C-Support Vector Classifier </w:t>
+        </w:r>
+      </w:ins>
+      <w:ins w:id="9" w:author="Alex Borowicz" w:date="2019-06-30T18:25:00Z">
+        <w:r>
+          <w:t xml:space="preserve">model </w:t>
+        </w:r>
+      </w:ins>
+      <w:ins w:id="10" w:author="Alex Borowicz" w:date="2019-06-30T18:13:00Z">
+        <w:r>
+          <w:t>(C-SVC</w:t>
+        </w:r>
+      </w:ins>
+      <w:ins w:id="11" w:author="Alex Borowicz" w:date="2019-06-30T18:25:00Z">
+        <w:r>
+          <w:t xml:space="preserve">; </w:t>
+        </w:r>
+        <m:oMath>
+          <m:r>
+            <w:rPr>
+              <w:rFonts w:ascii="Cambria Math" w:hAnsi="Cambria Math"/>
+            </w:rPr>
+            <m:t>C=</m:t>
+          </m:r>
+        </m:oMath>
+      </w:ins>
+      <m:oMath>
+        <m:r>
+          <w:ins w:id="12" w:author="Alex Borowicz" w:date="2019-06-30T18:26:00Z">
+            <w:rPr>
+              <w:rFonts w:ascii="Cambria Math" w:hAnsi="Cambria Math"/>
+            </w:rPr>
+            <m:t>1</m:t>
+          </w:ins>
+        </m:r>
+      </m:oMath>
+      <w:ins w:id="13" w:author="Alex Borowicz" w:date="2019-06-30T18:13:00Z">
+        <w:r>
+          <w:t>)</w:t>
+        </w:r>
+      </w:ins>
+      <w:ins w:id="14" w:author="Alex Borowicz" w:date="2019-06-30T18:24:00Z">
+        <w:r>
+          <w:t xml:space="preserve"> </w:t>
+        </w:r>
+      </w:ins>
+      <w:ins w:id="15" w:author="Alex Borowicz" w:date="2019-06-30T18:18:00Z">
+        <w:r>
+          <w:t xml:space="preserve"> [</w:t>
+        </w:r>
+      </w:ins>
+      <w:ins w:id="16" w:author="Alex Borowicz" w:date="2019-06-30T18:19:00Z">
+        <w:r>
+          <w:t xml:space="preserve">Chang &amp; </w:t>
+        </w:r>
+      </w:ins>
+      <w:ins w:id="17" w:author="Alex Borowicz" w:date="2019-06-30T18:20:00Z">
+        <w:r>
+          <w:t>Lin 2011</w:t>
+        </w:r>
+      </w:ins>
+      <w:ins w:id="18" w:author="Alex Borowicz" w:date="2019-06-30T18:18:00Z">
+        <w:r>
+          <w:t>]</w:t>
+        </w:r>
+      </w:ins>
+      <w:ins w:id="19" w:author="Alex Borowicz" w:date="2019-06-25T13:26:00Z">
+        <w:r>
+          <w:t xml:space="preserve"> using </w:t>
+        </w:r>
+      </w:ins>
+      <w:ins w:id="20" w:author="Alex Borowicz" w:date="2019-06-30T18:27:00Z">
+        <w:r>
+          <w:t>a reduced</w:t>
+        </w:r>
+      </w:ins>
+      <w:ins w:id="21" w:author="Alex Borowicz" w:date="2019-06-25T13:26:00Z">
+        <w:r>
+          <w:t xml:space="preserve"> training</w:t>
+        </w:r>
+      </w:ins>
+      <w:ins w:id="22" w:author="Alex Borowicz" w:date="2019-06-30T18:27:00Z">
+        <w:r>
+          <w:t xml:space="preserve"> set (retaining all whale images but randomly selecting an equal number of water images)</w:t>
+        </w:r>
+      </w:ins>
+      <w:ins w:id="23" w:author="Alex Borowicz" w:date="2019-06-25T13:26:00Z">
+        <w:r>
+          <w:t xml:space="preserve"> and</w:t>
+        </w:r>
+      </w:ins>
+      <w:ins w:id="24" w:author="Alex Borowicz" w:date="2019-06-30T18:27:00Z">
+        <w:r>
+          <w:t xml:space="preserve"> the same</w:t>
+        </w:r>
+      </w:ins>
+      <w:ins w:id="25" w:author="Alex Borowicz" w:date="2019-06-25T13:26:00Z">
+        <w:r>
+          <w:t xml:space="preserve"> testing set</w:t>
+        </w:r>
+      </w:ins>
+      <w:ins w:id="26" w:author="Alex Borowicz" w:date="2019-06-30T18:28:00Z">
+        <w:r>
+          <w:t>,</w:t>
+        </w:r>
+      </w:ins>
+      <w:ins w:id="27" w:author="Alex Borowicz" w:date="2019-06-30T18:13:00Z">
+        <w:r>
+          <w:t xml:space="preserve"> and implemented through </w:t>
+        </w:r>
+        <w:proofErr w:type="spellStart"/>
+        <w:r>
+          <w:t>Sci</w:t>
+        </w:r>
+      </w:ins>
+      <w:ins w:id="28" w:author="Alex Borowicz" w:date="2019-06-30T18:15:00Z">
+        <w:r>
+          <w:t>kit</w:t>
+        </w:r>
+        <w:proofErr w:type="spellEnd"/>
+        <w:r>
+          <w:t>-learn [</w:t>
+        </w:r>
+        <w:proofErr w:type="spellStart"/>
+        <w:r>
+          <w:t>Pedregosa</w:t>
+        </w:r>
+        <w:proofErr w:type="spellEnd"/>
+        <w:r>
+          <w:t xml:space="preserve"> et al. 2011]</w:t>
+        </w:r>
+      </w:ins>
+      <w:ins w:id="29" w:author="Alex Borowicz" w:date="2019-06-25T13:26:00Z">
+        <w:r>
+          <w:t>.</w:t>
+        </w:r>
+      </w:ins>
+      <w:ins w:id="30" w:author="Alex Borowicz" w:date="2019-06-30T18:26:00Z">
+        <w:r>
+          <w:t xml:space="preserve"> </w:t>
+        </w:r>
+      </w:ins>
+      <w:ins w:id="31" w:author="Alex Borowicz" w:date="2019-06-30T18:30:00Z">
+        <w:r>
+          <w:t>These methods, in contrast to the CNN approach, require an additional feature-</w:t>
+        </w:r>
+        <w:r>
+          <w:lastRenderedPageBreak/>
+          <w:t>extraction step</w:t>
+        </w:r>
+      </w:ins>
+      <w:ins w:id="32" w:author="Alex Borowicz" w:date="2019-06-30T18:32:00Z">
+        <w:r>
+          <w:t xml:space="preserve"> which we implemented using a histogram of oriented gradients approach. [</w:t>
+        </w:r>
+      </w:ins>
+      <w:ins w:id="33" w:author="Alex Borowicz" w:date="2019-06-30T18:33:00Z">
+        <w:r>
+          <w:t>[[[[[</w:t>
+        </w:r>
+        <w:r>
+          <w:rPr>
+            <w:highlight w:val="yellow"/>
+            <w:rPrChange w:id="34" w:author="Alex Borowicz" w:date="2019-06-30T18:33:00Z">
+              <w:rPr/>
+            </w:rPrChange>
+          </w:rPr>
+          <w:t>SUPPLEMENT]]]]]</w:t>
         </w:r>
       </w:ins>
     </w:p>
@@ -5799,11 +6002,15 @@
         <w:t xml:space="preserve">Model training </w:t>
       </w:r>
       <w:r>
-        <w:t xml:space="preserve">time </w:t>
-      </w:r>
-      <w:r>
-        <w:lastRenderedPageBreak/>
-        <w:t>varied among model architectures from</w:t>
+        <w:t xml:space="preserve">time varied among </w:t>
+      </w:r>
+      <w:ins w:id="35" w:author="Alex Borowicz" w:date="2019-06-30T18:28:00Z">
+        <w:r>
+          <w:t xml:space="preserve">CNN </w:t>
+        </w:r>
+      </w:ins>
+      <w:r>
+        <w:t>model architectures from</w:t>
       </w:r>
       <w:r>
         <w:t xml:space="preserve"> </w:t>
@@ -6089,7 +6296,7 @@
             <w:pPr>
               <w:rPr>
                 <w:rFonts w:ascii="Times New Roman" w:hAnsi="Times New Roman" w:cs="Times New Roman"/>
-                <w:rPrChange w:id="4" w:author="Alex Borowicz" w:date="2019-06-25T14:32:00Z">
+                <w:rPrChange w:id="36" w:author="Alex Borowicz" w:date="2019-06-25T14:32:00Z">
                   <w:rPr>
                     <w:rFonts w:ascii="Times New Roman" w:hAnsi="Times New Roman" w:cs="Times New Roman"/>
                     <w:b/>
@@ -6100,7 +6307,7 @@
             <w:r>
               <w:rPr>
                 <w:rFonts w:ascii="Times New Roman" w:hAnsi="Times New Roman" w:cs="Times New Roman"/>
-                <w:rPrChange w:id="5" w:author="Alex Borowicz" w:date="2019-06-25T14:32:00Z">
+                <w:rPrChange w:id="37" w:author="Alex Borowicz" w:date="2019-06-25T14:32:00Z">
                   <w:rPr>
                     <w:rFonts w:ascii="Times New Roman" w:hAnsi="Times New Roman" w:cs="Times New Roman"/>
                     <w:b/>
@@ -6109,7 +6316,7 @@
               </w:rPr>
               <w:t>LR = 0.000</w:t>
             </w:r>
-            <w:ins w:id="6" w:author="Alex Borowicz" w:date="2019-06-25T14:32:00Z">
+            <w:ins w:id="38" w:author="Alex Borowicz" w:date="2019-06-25T14:32:00Z">
               <w:r>
                 <w:rPr>
                   <w:rFonts w:ascii="Times New Roman" w:hAnsi="Times New Roman" w:cs="Times New Roman"/>
@@ -6117,11 +6324,11 @@
                 <w:t>5</w:t>
               </w:r>
             </w:ins>
-            <w:del w:id="7" w:author="Alex Borowicz" w:date="2019-06-25T14:32:00Z">
+            <w:del w:id="39" w:author="Alex Borowicz" w:date="2019-06-25T14:32:00Z">
               <w:r>
                 <w:rPr>
                   <w:rFonts w:ascii="Times New Roman" w:hAnsi="Times New Roman" w:cs="Times New Roman"/>
-                  <w:rPrChange w:id="8" w:author="Alex Borowicz" w:date="2019-06-25T14:32:00Z">
+                  <w:rPrChange w:id="40" w:author="Alex Borowicz" w:date="2019-06-25T14:32:00Z">
                     <w:rPr>
                       <w:rFonts w:ascii="Times New Roman" w:hAnsi="Times New Roman" w:cs="Times New Roman"/>
                       <w:b/>
@@ -6142,7 +6349,7 @@
               <w:jc w:val="center"/>
               <w:rPr>
                 <w:rFonts w:ascii="Times New Roman" w:hAnsi="Times New Roman" w:cs="Times New Roman"/>
-                <w:rPrChange w:id="9" w:author="Alex Borowicz" w:date="2019-06-25T14:32:00Z">
+                <w:rPrChange w:id="41" w:author="Alex Borowicz" w:date="2019-06-25T14:32:00Z">
                   <w:rPr>
                     <w:rFonts w:ascii="Times New Roman" w:hAnsi="Times New Roman" w:cs="Times New Roman"/>
                     <w:b/>
@@ -6153,7 +6360,7 @@
             <w:r>
               <w:rPr>
                 <w:rFonts w:ascii="Times New Roman" w:hAnsi="Times New Roman" w:cs="Times New Roman"/>
-                <w:rPrChange w:id="10" w:author="Alex Borowicz" w:date="2019-06-25T14:32:00Z">
+                <w:rPrChange w:id="42" w:author="Alex Borowicz" w:date="2019-06-25T14:32:00Z">
                   <w:rPr>
                     <w:rFonts w:ascii="Times New Roman" w:hAnsi="Times New Roman" w:cs="Times New Roman"/>
                     <w:b/>
@@ -6165,7 +6372,7 @@
             <w:r>
               <w:rPr>
                 <w:rFonts w:ascii="Times New Roman" w:hAnsi="Times New Roman" w:cs="Times New Roman"/>
-                <w:rPrChange w:id="11" w:author="Alex Borowicz" w:date="2019-06-25T14:32:00Z">
+                <w:rPrChange w:id="43" w:author="Alex Borowicz" w:date="2019-06-25T14:32:00Z">
                   <w:rPr>
                     <w:rFonts w:ascii="Times New Roman" w:hAnsi="Times New Roman" w:cs="Times New Roman"/>
                     <w:b/>
@@ -6207,7 +6414,7 @@
       </w:tr>
       <w:tr>
         <w:trPr>
-          <w:ins w:id="12" w:author="Alex Borowicz" w:date="2019-06-25T14:31:00Z"/>
+          <w:ins w:id="44" w:author="Alex Borowicz" w:date="2019-06-25T14:31:00Z"/>
         </w:trPr>
         <w:tc>
           <w:tcPr>
@@ -6216,11 +6423,11 @@
           <w:p>
             <w:pPr>
               <w:rPr>
-                <w:ins w:id="13" w:author="Alex Borowicz" w:date="2019-06-25T14:31:00Z"/>
+                <w:ins w:id="45" w:author="Alex Borowicz" w:date="2019-06-25T14:31:00Z"/>
                 <w:rFonts w:ascii="Times New Roman" w:hAnsi="Times New Roman" w:cs="Times New Roman"/>
               </w:rPr>
             </w:pPr>
-            <w:ins w:id="14" w:author="Alex Borowicz" w:date="2019-06-25T14:32:00Z">
+            <w:ins w:id="46" w:author="Alex Borowicz" w:date="2019-06-25T14:32:00Z">
               <w:r>
                 <w:rPr>
                   <w:rFonts w:ascii="Times New Roman" w:hAnsi="Times New Roman" w:cs="Times New Roman"/>
@@ -6238,7 +6445,7 @@
             <w:pPr>
               <w:jc w:val="center"/>
               <w:rPr>
-                <w:ins w:id="15" w:author="Alex Borowicz" w:date="2019-06-25T14:31:00Z"/>
+                <w:ins w:id="47" w:author="Alex Borowicz" w:date="2019-06-25T14:31:00Z"/>
                 <w:rFonts w:ascii="Times New Roman" w:hAnsi="Times New Roman" w:cs="Times New Roman"/>
               </w:rPr>
             </w:pPr>
@@ -6252,7 +6459,7 @@
             <w:pPr>
               <w:jc w:val="center"/>
               <w:rPr>
-                <w:ins w:id="16" w:author="Alex Borowicz" w:date="2019-06-25T14:31:00Z"/>
+                <w:ins w:id="48" w:author="Alex Borowicz" w:date="2019-06-25T14:31:00Z"/>
                 <w:rFonts w:ascii="Times New Roman" w:hAnsi="Times New Roman" w:cs="Times New Roman"/>
               </w:rPr>
             </w:pPr>
@@ -6261,7 +6468,7 @@
       </w:tr>
       <w:tr>
         <w:trPr>
-          <w:ins w:id="17" w:author="Alex Borowicz" w:date="2019-06-25T14:31:00Z"/>
+          <w:ins w:id="49" w:author="Alex Borowicz" w:date="2019-06-25T14:31:00Z"/>
         </w:trPr>
         <w:tc>
           <w:tcPr>
@@ -6270,11 +6477,11 @@
           <w:p>
             <w:pPr>
               <w:rPr>
-                <w:ins w:id="18" w:author="Alex Borowicz" w:date="2019-06-25T14:31:00Z"/>
+                <w:ins w:id="50" w:author="Alex Borowicz" w:date="2019-06-25T14:31:00Z"/>
                 <w:rFonts w:ascii="Times New Roman" w:hAnsi="Times New Roman" w:cs="Times New Roman"/>
               </w:rPr>
             </w:pPr>
-            <w:ins w:id="19" w:author="Alex Borowicz" w:date="2019-06-25T14:32:00Z">
+            <w:ins w:id="51" w:author="Alex Borowicz" w:date="2019-06-25T14:32:00Z">
               <w:r>
                 <w:rPr>
                   <w:rFonts w:ascii="Times New Roman" w:hAnsi="Times New Roman" w:cs="Times New Roman"/>
@@ -6292,7 +6499,7 @@
             <w:pPr>
               <w:jc w:val="center"/>
               <w:rPr>
-                <w:ins w:id="20" w:author="Alex Borowicz" w:date="2019-06-25T14:31:00Z"/>
+                <w:ins w:id="52" w:author="Alex Borowicz" w:date="2019-06-25T14:31:00Z"/>
                 <w:rFonts w:ascii="Times New Roman" w:hAnsi="Times New Roman" w:cs="Times New Roman"/>
               </w:rPr>
             </w:pPr>
@@ -6306,7 +6513,7 @@
             <w:pPr>
               <w:jc w:val="center"/>
               <w:rPr>
-                <w:ins w:id="21" w:author="Alex Borowicz" w:date="2019-06-25T14:31:00Z"/>
+                <w:ins w:id="53" w:author="Alex Borowicz" w:date="2019-06-25T14:31:00Z"/>
                 <w:rFonts w:ascii="Times New Roman" w:hAnsi="Times New Roman" w:cs="Times New Roman"/>
               </w:rPr>
             </w:pPr>
@@ -6315,7 +6522,7 @@
       </w:tr>
       <w:tr>
         <w:trPr>
-          <w:ins w:id="22" w:author="Alex Borowicz" w:date="2019-06-25T14:31:00Z"/>
+          <w:ins w:id="54" w:author="Alex Borowicz" w:date="2019-06-25T14:31:00Z"/>
         </w:trPr>
         <w:tc>
           <w:tcPr>
@@ -6324,11 +6531,11 @@
           <w:p>
             <w:pPr>
               <w:rPr>
-                <w:ins w:id="23" w:author="Alex Borowicz" w:date="2019-06-25T14:31:00Z"/>
+                <w:ins w:id="55" w:author="Alex Borowicz" w:date="2019-06-25T14:31:00Z"/>
                 <w:rFonts w:ascii="Times New Roman" w:hAnsi="Times New Roman" w:cs="Times New Roman"/>
               </w:rPr>
             </w:pPr>
-            <w:ins w:id="24" w:author="Alex Borowicz" w:date="2019-06-25T14:31:00Z">
+            <w:ins w:id="56" w:author="Alex Borowicz" w:date="2019-06-25T14:31:00Z">
               <w:r>
                 <w:rPr>
                   <w:rFonts w:ascii="Times New Roman" w:hAnsi="Times New Roman" w:cs="Times New Roman"/>
@@ -6336,7 +6543,7 @@
                 <w:t>LR =</w:t>
               </w:r>
             </w:ins>
-            <w:ins w:id="25" w:author="Alex Borowicz" w:date="2019-06-25T14:32:00Z">
+            <w:ins w:id="57" w:author="Alex Borowicz" w:date="2019-06-25T14:32:00Z">
               <w:r>
                 <w:rPr>
                   <w:rFonts w:ascii="Times New Roman" w:hAnsi="Times New Roman" w:cs="Times New Roman"/>
@@ -6354,7 +6561,7 @@
             <w:pPr>
               <w:jc w:val="center"/>
               <w:rPr>
-                <w:ins w:id="26" w:author="Alex Borowicz" w:date="2019-06-25T14:31:00Z"/>
+                <w:ins w:id="58" w:author="Alex Borowicz" w:date="2019-06-25T14:31:00Z"/>
                 <w:rFonts w:ascii="Times New Roman" w:hAnsi="Times New Roman" w:cs="Times New Roman"/>
               </w:rPr>
             </w:pPr>
@@ -6368,7 +6575,7 @@
             <w:pPr>
               <w:jc w:val="center"/>
               <w:rPr>
-                <w:ins w:id="27" w:author="Alex Borowicz" w:date="2019-06-25T14:31:00Z"/>
+                <w:ins w:id="59" w:author="Alex Borowicz" w:date="2019-06-25T14:31:00Z"/>
                 <w:rFonts w:ascii="Times New Roman" w:hAnsi="Times New Roman" w:cs="Times New Roman"/>
               </w:rPr>
             </w:pPr>
@@ -6377,7 +6584,7 @@
       </w:tr>
       <w:tr>
         <w:trPr>
-          <w:ins w:id="28" w:author="Alex Borowicz" w:date="2019-06-25T14:31:00Z"/>
+          <w:ins w:id="60" w:author="Alex Borowicz" w:date="2019-06-25T14:31:00Z"/>
         </w:trPr>
         <w:tc>
           <w:tcPr>
@@ -6386,18 +6593,18 @@
           <w:p>
             <w:pPr>
               <w:rPr>
-                <w:ins w:id="29" w:author="Alex Borowicz" w:date="2019-06-25T14:31:00Z"/>
+                <w:ins w:id="61" w:author="Alex Borowicz" w:date="2019-06-25T14:31:00Z"/>
                 <w:rFonts w:ascii="Times New Roman" w:hAnsi="Times New Roman" w:cs="Times New Roman"/>
                 <w:b/>
-                <w:rPrChange w:id="30" w:author="Alex Borowicz" w:date="2019-06-25T14:31:00Z">
+                <w:rPrChange w:id="62" w:author="Alex Borowicz" w:date="2019-06-25T14:31:00Z">
                   <w:rPr>
-                    <w:ins w:id="31" w:author="Alex Borowicz" w:date="2019-06-25T14:31:00Z"/>
+                    <w:ins w:id="63" w:author="Alex Borowicz" w:date="2019-06-25T14:31:00Z"/>
                     <w:rFonts w:ascii="Times New Roman" w:hAnsi="Times New Roman" w:cs="Times New Roman"/>
                   </w:rPr>
                 </w:rPrChange>
               </w:rPr>
             </w:pPr>
-            <w:ins w:id="32" w:author="Alex Borowicz" w:date="2019-06-25T14:31:00Z">
+            <w:ins w:id="64" w:author="Alex Borowicz" w:date="2019-06-25T14:31:00Z">
               <w:r>
                 <w:rPr>
                   <w:rFonts w:ascii="Times New Roman" w:hAnsi="Times New Roman" w:cs="Times New Roman"/>
@@ -6416,11 +6623,11 @@
             <w:pPr>
               <w:jc w:val="center"/>
               <w:rPr>
-                <w:ins w:id="33" w:author="Alex Borowicz" w:date="2019-06-25T14:31:00Z"/>
+                <w:ins w:id="65" w:author="Alex Borowicz" w:date="2019-06-25T14:31:00Z"/>
                 <w:rFonts w:ascii="Times New Roman" w:hAnsi="Times New Roman" w:cs="Times New Roman"/>
               </w:rPr>
             </w:pPr>
-            <w:ins w:id="34" w:author="Alex Borowicz" w:date="2019-06-25T14:32:00Z">
+            <w:ins w:id="66" w:author="Alex Borowicz" w:date="2019-06-25T14:32:00Z">
               <w:r>
                 <w:rPr>
                   <w:rFonts w:ascii="Times New Roman" w:hAnsi="Times New Roman" w:cs="Times New Roman"/>
@@ -6438,11 +6645,11 @@
             <w:pPr>
               <w:jc w:val="center"/>
               <w:rPr>
-                <w:ins w:id="35" w:author="Alex Borowicz" w:date="2019-06-25T14:31:00Z"/>
+                <w:ins w:id="67" w:author="Alex Borowicz" w:date="2019-06-25T14:31:00Z"/>
                 <w:rFonts w:ascii="Times New Roman" w:hAnsi="Times New Roman" w:cs="Times New Roman"/>
               </w:rPr>
             </w:pPr>
-            <w:ins w:id="36" w:author="Alex Borowicz" w:date="2019-06-25T14:32:00Z">
+            <w:ins w:id="68" w:author="Alex Borowicz" w:date="2019-06-25T14:32:00Z">
               <w:r>
                 <w:rPr>
                   <w:rFonts w:ascii="Times New Roman" w:hAnsi="Times New Roman" w:cs="Times New Roman"/>
@@ -6727,6 +6934,7 @@
           <w:sz w:val="24"/>
           <w:szCs w:val="24"/>
         </w:rPr>
+        <w:lastRenderedPageBreak/>
         <w:t xml:space="preserve">Fig </w:t>
       </w:r>
       <w:r>
@@ -6817,12 +7025,19 @@
       <w:r>
         <w:t xml:space="preserve">model-classified as </w:t>
       </w:r>
-      <w:r>
-        <w:t>whale</w:t>
-      </w:r>
-      <w:r>
-        <w:t>s</w:t>
-      </w:r>
+      <w:del w:id="69" w:author="Alex Borowicz" w:date="2019-06-30T18:49:00Z">
+        <w:r>
+          <w:delText>whale</w:delText>
+        </w:r>
+        <w:r>
+          <w:delText>s</w:delText>
+        </w:r>
+      </w:del>
+      <w:ins w:id="70" w:author="Alex Borowicz" w:date="2019-06-30T18:49:00Z">
+        <w:r>
+          <w:t>water</w:t>
+        </w:r>
+      </w:ins>
       <w:r>
         <w:t>]</w:t>
       </w:r>
@@ -6836,17 +7051,23 @@
         <w:t>[</w:t>
       </w:r>
       <w:r>
-        <w:t>manually-labeled as whales</w:t>
-      </w:r>
+        <w:t xml:space="preserve">manually-labeled as </w:t>
+      </w:r>
+      <w:del w:id="71" w:author="Alex Borowicz" w:date="2019-06-30T18:50:00Z">
+        <w:r>
+          <w:delText>whales</w:delText>
+        </w:r>
+      </w:del>
+      <w:ins w:id="72" w:author="Alex Borowicz" w:date="2019-06-30T18:50:00Z">
+        <w:r>
+          <w:t>water</w:t>
+        </w:r>
+      </w:ins>
       <w:r>
         <w:t>])</w:t>
       </w:r>
       <w:r>
-        <w:t xml:space="preserve">, and </w:t>
-      </w:r>
-      <w:r>
-        <w:lastRenderedPageBreak/>
-        <w:t>recall</w:t>
+        <w:t>, and recall</w:t>
       </w:r>
       <w:r>
         <w:t xml:space="preserve"> (</w:t>
@@ -6860,8 +7081,28 @@
       <w:r>
         <w:t xml:space="preserve">labeled </w:t>
       </w:r>
-      <w:r>
-        <w:t>whales that were found by the model</w:t>
+      <w:del w:id="73" w:author="Alex Borowicz" w:date="2019-06-30T18:51:00Z">
+        <w:r>
+          <w:delText xml:space="preserve">whales </w:delText>
+        </w:r>
+      </w:del>
+      <w:ins w:id="74" w:author="Alex Borowicz" w:date="2019-06-30T18:51:00Z">
+        <w:r>
+          <w:t>water</w:t>
+        </w:r>
+      </w:ins>
+      <w:ins w:id="75" w:author="Alex Borowicz" w:date="2019-06-30T18:55:00Z">
+        <w:r>
+          <w:t xml:space="preserve"> images</w:t>
+        </w:r>
+      </w:ins>
+      <w:ins w:id="76" w:author="Alex Borowicz" w:date="2019-06-30T18:51:00Z">
+        <w:r>
+          <w:t xml:space="preserve"> </w:t>
+        </w:r>
+      </w:ins>
+      <w:r>
+        <w:t>that were found by the model</w:t>
       </w:r>
       <w:r>
         <w:t>)</w:t>
@@ -6894,14 +7135,44 @@
         <w:t>that is,</w:t>
       </w:r>
       <w:r>
-        <w:t xml:space="preserve"> nearly all whales </w:t>
-      </w:r>
-      <w:r>
-        <w:t>were</w:t>
-      </w:r>
-      <w:r>
-        <w:t xml:space="preserve"> found</w:t>
-      </w:r>
+        <w:t xml:space="preserve"> </w:t>
+      </w:r>
+      <w:ins w:id="77" w:author="Alex Borowicz" w:date="2019-06-30T18:51:00Z">
+        <w:r>
+          <w:t xml:space="preserve">nearly everything classified as water was </w:t>
+        </w:r>
+        <w:proofErr w:type="gramStart"/>
+        <w:r>
+          <w:t>actually water</w:t>
+        </w:r>
+      </w:ins>
+      <w:proofErr w:type="gramEnd"/>
+      <w:ins w:id="78" w:author="Alex Borowicz" w:date="2019-06-30T18:52:00Z">
+        <w:r>
+          <w:t xml:space="preserve"> such that </w:t>
+        </w:r>
+      </w:ins>
+      <w:ins w:id="79" w:author="Alex Borowicz" w:date="2019-06-30T18:55:00Z">
+        <w:r>
+          <w:t>few or no</w:t>
+        </w:r>
+      </w:ins>
+      <w:ins w:id="80" w:author="Alex Borowicz" w:date="2019-06-30T18:52:00Z">
+        <w:r>
+          <w:t xml:space="preserve"> whales were misclassified</w:t>
+        </w:r>
+      </w:ins>
+      <w:del w:id="81" w:author="Alex Borowicz" w:date="2019-06-30T18:52:00Z">
+        <w:r>
+          <w:delText xml:space="preserve">nearly all whales </w:delText>
+        </w:r>
+        <w:r>
+          <w:delText>were</w:delText>
+        </w:r>
+        <w:r>
+          <w:delText xml:space="preserve"> found</w:delText>
+        </w:r>
+      </w:del>
       <w:r>
         <w:t>)</w:t>
       </w:r>
@@ -6980,8 +7251,6 @@
       <w:r>
         <w:t xml:space="preserve"> </w:t>
       </w:r>
-      <w:bookmarkStart w:id="37" w:name="_GoBack"/>
-      <w:bookmarkEnd w:id="37"/>
     </w:p>
     <w:p>
       <w:pPr>
@@ -8713,7 +8982,11 @@
         <w:t>presented to it</w:t>
       </w:r>
       <w:r>
-        <w:t xml:space="preserve">, and </w:t>
+        <w:t xml:space="preserve">, </w:t>
+      </w:r>
+      <w:r>
+        <w:lastRenderedPageBreak/>
+        <w:t xml:space="preserve">and </w:t>
       </w:r>
       <w:r>
         <w:t>93</w:t>
@@ -8797,6 +9070,21 @@
       <w:r>
         <w:t>ion than recall, as false positives can easily be thrown out, but false negatives cannot.</w:t>
       </w:r>
+      <w:ins w:id="82" w:author="Alex Borowicz" w:date="2019-06-30T18:52:00Z">
+        <w:r>
+          <w:t xml:space="preserve"> Importantly, </w:t>
+        </w:r>
+      </w:ins>
+      <w:ins w:id="83" w:author="Alex Borowicz" w:date="2019-06-30T18:53:00Z">
+        <w:r>
+          <w:t>the assignment of one class or another as “positive” or “negative” is arbitrary. Our model considered water as the positive case; were it the other way around, it would be more important to ma</w:t>
+        </w:r>
+      </w:ins>
+      <w:ins w:id="84" w:author="Alex Borowicz" w:date="2019-06-30T18:54:00Z">
+        <w:r>
+          <w:t>ximize recall.</w:t>
+        </w:r>
+      </w:ins>
     </w:p>
     <w:p>
       <w:pPr>
@@ -8930,7 +9218,6 @@
               <w:rPr>
                 <w:b/>
               </w:rPr>
-              <w:lastRenderedPageBreak/>
               <w:t>ResNet-18</w:t>
             </w:r>
           </w:p>
@@ -9206,6 +9493,12 @@
     <w:p>
       <w:pPr>
         <w:spacing w:line="480" w:lineRule="auto"/>
+        <w:rPr>
+          <w:ins w:id="85" w:author="Alex Borowicz" w:date="2019-06-30T18:29:00Z"/>
+          <w:rFonts w:ascii="Times New Roman" w:hAnsi="Times New Roman" w:cs="Times New Roman"/>
+          <w:sz w:val="24"/>
+          <w:szCs w:val="24"/>
+        </w:rPr>
       </w:pPr>
       <w:r>
         <w:rPr>
@@ -9290,14 +9583,155 @@
           <w:rFonts w:ascii="Times New Roman" w:hAnsi="Times New Roman" w:cs="Times New Roman"/>
           <w:sz w:val="24"/>
           <w:szCs w:val="24"/>
-        </w:rPr>
-      </w:pPr>
+          <w:rPrChange w:id="86" w:author="Alex Borowicz" w:date="2019-06-30T18:29:00Z">
+            <w:rPr/>
+          </w:rPrChange>
+        </w:rPr>
+      </w:pPr>
+      <w:ins w:id="87" w:author="Alex Borowicz" w:date="2019-06-30T18:29:00Z">
+        <w:r>
+          <w:rPr>
+            <w:rFonts w:ascii="Times New Roman" w:hAnsi="Times New Roman" w:cs="Times New Roman"/>
+            <w:sz w:val="24"/>
+            <w:szCs w:val="24"/>
+          </w:rPr>
+          <w:t>By contrast, the more</w:t>
+        </w:r>
+      </w:ins>
+      <w:ins w:id="88" w:author="Alex Borowicz" w:date="2019-06-30T18:30:00Z">
+        <w:r>
+          <w:rPr>
+            <w:rFonts w:ascii="Times New Roman" w:hAnsi="Times New Roman" w:cs="Times New Roman"/>
+            <w:sz w:val="24"/>
+            <w:szCs w:val="24"/>
+          </w:rPr>
+          <w:t xml:space="preserve"> traditional classification methods </w:t>
+        </w:r>
+      </w:ins>
+      <w:ins w:id="89" w:author="Alex Borowicz" w:date="2019-06-30T18:33:00Z">
+        <w:r>
+          <w:rPr>
+            <w:rFonts w:ascii="Times New Roman" w:hAnsi="Times New Roman" w:cs="Times New Roman"/>
+            <w:sz w:val="24"/>
+            <w:szCs w:val="24"/>
+          </w:rPr>
+          <w:t xml:space="preserve">(ridge regression and C-SVC) </w:t>
+        </w:r>
+      </w:ins>
+      <w:ins w:id="90" w:author="Alex Borowicz" w:date="2019-06-30T18:30:00Z">
+        <w:r>
+          <w:rPr>
+            <w:rFonts w:ascii="Times New Roman" w:hAnsi="Times New Roman" w:cs="Times New Roman"/>
+            <w:sz w:val="24"/>
+            <w:szCs w:val="24"/>
+          </w:rPr>
+          <w:t xml:space="preserve">performed </w:t>
+        </w:r>
+      </w:ins>
+      <w:ins w:id="91" w:author="Alex Borowicz" w:date="2019-06-30T19:10:00Z">
+        <w:r>
+          <w:rPr>
+            <w:rFonts w:ascii="Times New Roman" w:hAnsi="Times New Roman" w:cs="Times New Roman"/>
+            <w:sz w:val="24"/>
+            <w:szCs w:val="24"/>
+          </w:rPr>
+          <w:t>more poorly than any of the CNN models finding around 88% of the whales in the test set (</w:t>
+        </w:r>
+        <w:r>
+          <w:rPr>
+            <w:rFonts w:ascii="Times New Roman" w:hAnsi="Times New Roman" w:cs="Times New Roman"/>
+            <w:sz w:val="24"/>
+            <w:szCs w:val="24"/>
+            <w:highlight w:val="yellow"/>
+            <w:rPrChange w:id="92" w:author="Alex Borowicz" w:date="2019-06-30T19:11:00Z">
+              <w:rPr>
+                <w:rFonts w:ascii="Times New Roman" w:hAnsi="Times New Roman" w:cs="Times New Roman"/>
+                <w:sz w:val="24"/>
+                <w:szCs w:val="24"/>
+              </w:rPr>
+            </w:rPrChange>
+          </w:rPr>
+          <w:t>precision = ####, recall</w:t>
+        </w:r>
+      </w:ins>
+      <w:ins w:id="93" w:author="Alex Borowicz" w:date="2019-06-30T19:11:00Z">
+        <w:r>
+          <w:rPr>
+            <w:rFonts w:ascii="Times New Roman" w:hAnsi="Times New Roman" w:cs="Times New Roman"/>
+            <w:sz w:val="24"/>
+            <w:szCs w:val="24"/>
+            <w:highlight w:val="yellow"/>
+            <w:rPrChange w:id="94" w:author="Alex Borowicz" w:date="2019-06-30T19:11:00Z">
+              <w:rPr>
+                <w:rFonts w:ascii="Times New Roman" w:hAnsi="Times New Roman" w:cs="Times New Roman"/>
+                <w:sz w:val="24"/>
+                <w:szCs w:val="24"/>
+              </w:rPr>
+            </w:rPrChange>
+          </w:rPr>
+          <w:t xml:space="preserve"> = #####)</w:t>
+        </w:r>
+        <w:r>
+          <w:rPr>
+            <w:rFonts w:ascii="Times New Roman" w:hAnsi="Times New Roman" w:cs="Times New Roman"/>
+            <w:sz w:val="24"/>
+            <w:szCs w:val="24"/>
+            <w:rPrChange w:id="95" w:author="Alex Borowicz" w:date="2019-06-30T19:11:00Z">
+              <w:rPr>
+                <w:rFonts w:ascii="Times New Roman" w:hAnsi="Times New Roman" w:cs="Times New Roman"/>
+                <w:sz w:val="24"/>
+                <w:szCs w:val="24"/>
+                <w:highlight w:val="yellow"/>
+              </w:rPr>
+            </w:rPrChange>
+          </w:rPr>
+          <w:t>. This</w:t>
+        </w:r>
+        <w:r>
+          <w:rPr>
+            <w:rFonts w:ascii="Times New Roman" w:hAnsi="Times New Roman" w:cs="Times New Roman"/>
+            <w:sz w:val="24"/>
+            <w:szCs w:val="24"/>
+          </w:rPr>
+          <w:t xml:space="preserve"> may be attributable to the subtlety of the appearance of </w:t>
+        </w:r>
+        <w:r>
+          <w:rPr>
+            <w:rFonts w:ascii="Times New Roman" w:hAnsi="Times New Roman" w:cs="Times New Roman"/>
+            <w:sz w:val="24"/>
+            <w:szCs w:val="24"/>
+          </w:rPr>
+          <w:t xml:space="preserve">whales in </w:t>
+        </w:r>
+      </w:ins>
+      <w:ins w:id="96" w:author="Alex Borowicz" w:date="2019-06-30T19:12:00Z">
+        <w:r>
+          <w:rPr>
+            <w:rFonts w:ascii="Times New Roman" w:hAnsi="Times New Roman" w:cs="Times New Roman"/>
+            <w:sz w:val="24"/>
+            <w:szCs w:val="24"/>
+          </w:rPr>
+          <w:t xml:space="preserve">imagery. </w:t>
+        </w:r>
+      </w:ins>
+      <w:bookmarkStart w:id="97" w:name="_GoBack"/>
+      <w:bookmarkEnd w:id="97"/>
     </w:p>
     <w:p>
       <w:pPr>
         <w:spacing w:line="480" w:lineRule="auto"/>
         <w:rPr>
           <w:rFonts w:ascii="Times New Roman" w:hAnsi="Times New Roman" w:cs="Times New Roman"/>
+          <w:sz w:val="24"/>
+          <w:szCs w:val="24"/>
+        </w:rPr>
+      </w:pPr>
+    </w:p>
+    <w:p>
+      <w:pPr>
+        <w:spacing w:line="480" w:lineRule="auto"/>
+        <w:rPr>
+          <w:rFonts w:ascii="Times New Roman" w:hAnsi="Times New Roman" w:cs="Times New Roman"/>
           <w:b/>
           <w:sz w:val="36"/>
           <w:szCs w:val="24"/>
@@ -9329,6 +9763,7 @@
           <w:sz w:val="24"/>
           <w:szCs w:val="24"/>
         </w:rPr>
+        <w:lastRenderedPageBreak/>
         <w:t xml:space="preserve">Here we </w:t>
       </w:r>
       <w:r>
@@ -9642,16 +10077,7 @@
           <w:sz w:val="24"/>
           <w:szCs w:val="24"/>
         </w:rPr>
-        <w:t xml:space="preserve">atellite </w:t>
-      </w:r>
-      <w:r>
-        <w:rPr>
-          <w:rFonts w:ascii="Times New Roman" w:hAnsi="Times New Roman" w:cs="Times New Roman"/>
-          <w:sz w:val="24"/>
-          <w:szCs w:val="24"/>
-        </w:rPr>
-        <w:lastRenderedPageBreak/>
-        <w:t xml:space="preserve">tasking </w:t>
+        <w:t xml:space="preserve">atellite tasking </w:t>
       </w:r>
       <w:r>
         <w:rPr>
@@ -9822,7 +10248,16 @@
           <w:sz w:val="24"/>
           <w:szCs w:val="24"/>
         </w:rPr>
-        <w:t>further improve performance</w:t>
+        <w:t xml:space="preserve">further improve </w:t>
+      </w:r>
+      <w:r>
+        <w:rPr>
+          <w:rFonts w:ascii="Times New Roman" w:hAnsi="Times New Roman" w:cs="Times New Roman"/>
+          <w:sz w:val="24"/>
+          <w:szCs w:val="24"/>
+        </w:rPr>
+        <w:lastRenderedPageBreak/>
+        <w:t>performance</w:t>
       </w:r>
       <w:r>
         <w:rPr>
@@ -10168,16 +10603,7 @@
           <w:sz w:val="24"/>
           <w:szCs w:val="24"/>
         </w:rPr>
-        <w:t xml:space="preserve">Further classification to the species level is theoretically possible but only with a much more robust training set. Work on manual species classification from satellite imagery shows promise but also indicates that some species are more </w:t>
-      </w:r>
-      <w:r>
-        <w:rPr>
-          <w:rFonts w:ascii="Times New Roman" w:hAnsi="Times New Roman" w:cs="Times New Roman"/>
-          <w:sz w:val="24"/>
-          <w:szCs w:val="24"/>
-        </w:rPr>
-        <w:lastRenderedPageBreak/>
-        <w:t xml:space="preserve">readily identifiable than others [25]. </w:t>
+        <w:t xml:space="preserve">Further classification to the species level is theoretically possible but only with a much more robust training set. Work on manual species classification from satellite imagery shows promise but also indicates that some species are more readily identifiable than others [25]. </w:t>
       </w:r>
       <w:r>
         <w:rPr>
@@ -10448,7 +10874,16 @@
           <w:sz w:val="24"/>
           <w:szCs w:val="24"/>
         </w:rPr>
-        <w:t xml:space="preserve"> view allows the observer to see </w:t>
+        <w:t xml:space="preserve"> view allows the </w:t>
+      </w:r>
+      <w:r>
+        <w:rPr>
+          <w:rFonts w:ascii="Times New Roman" w:hAnsi="Times New Roman" w:cs="Times New Roman"/>
+          <w:sz w:val="24"/>
+          <w:szCs w:val="24"/>
+        </w:rPr>
+        <w:lastRenderedPageBreak/>
+        <w:t xml:space="preserve">observer to see </w:t>
       </w:r>
       <w:r>
         <w:rPr>
@@ -10803,16 +11238,7 @@
           <w:sz w:val="24"/>
           <w:szCs w:val="24"/>
         </w:rPr>
-        <w:t xml:space="preserve"> models could </w:t>
-      </w:r>
-      <w:r>
-        <w:rPr>
-          <w:rFonts w:ascii="Times New Roman" w:hAnsi="Times New Roman" w:cs="Times New Roman"/>
-          <w:sz w:val="24"/>
-          <w:szCs w:val="24"/>
-        </w:rPr>
-        <w:lastRenderedPageBreak/>
-        <w:t>easily be trained, as the aerial imagery can be down-sampled to any resolution desired.</w:t>
+        <w:t xml:space="preserve"> models could easily be trained, as the aerial imagery can be down-sampled to any resolution desired.</w:t>
       </w:r>
       <w:r>
         <w:rPr>
@@ -11180,7 +11606,16 @@
           <w:sz w:val="24"/>
           <w:szCs w:val="24"/>
         </w:rPr>
-        <w:t xml:space="preserve"> to answer basin-scale questions for species that range widely both within and among seasons. The arrival time of migrating whales</w:t>
+        <w:t xml:space="preserve"> </w:t>
+      </w:r>
+      <w:r>
+        <w:rPr>
+          <w:rFonts w:ascii="Times New Roman" w:hAnsi="Times New Roman" w:cs="Times New Roman"/>
+          <w:sz w:val="24"/>
+          <w:szCs w:val="24"/>
+        </w:rPr>
+        <w:lastRenderedPageBreak/>
+        <w:t>to answer basin-scale questions for species that range widely both within and among seasons. The arrival time of migrating whales</w:t>
       </w:r>
       <w:r>
         <w:rPr>
@@ -11414,16 +11849,7 @@
           <w:sz w:val="24"/>
           <w:szCs w:val="24"/>
         </w:rPr>
-        <w:t xml:space="preserve">, increase the temporal resolution of surveys, expand the ocean surface area surveyed, minimize human risk, and increase the rate of </w:t>
-      </w:r>
-      <w:r>
-        <w:rPr>
-          <w:rFonts w:ascii="Times New Roman" w:hAnsi="Times New Roman" w:cs="Times New Roman"/>
-          <w:sz w:val="24"/>
-          <w:szCs w:val="24"/>
-        </w:rPr>
-        <w:lastRenderedPageBreak/>
-        <w:t xml:space="preserve">data acquisition. </w:t>
+        <w:t xml:space="preserve">, increase the temporal resolution of surveys, expand the ocean surface area surveyed, minimize human risk, and increase the rate of data acquisition. </w:t>
       </w:r>
       <w:r>
         <w:rPr>
@@ -11681,23 +12107,234 @@
       <w:pPr>
         <w:spacing w:line="480" w:lineRule="auto"/>
         <w:rPr>
-          <w:rFonts w:ascii="Times New Roman" w:hAnsi="Times New Roman" w:cs="Times New Roman"/>
-          <w:sz w:val="24"/>
-          <w:szCs w:val="24"/>
-        </w:rPr>
-      </w:pPr>
+          <w:ins w:id="98" w:author="Alex Borowicz" w:date="2019-06-30T18:20:00Z"/>
+          <w:rFonts w:ascii="Times New Roman" w:hAnsi="Times New Roman" w:cs="Times New Roman"/>
+          <w:sz w:val="24"/>
+          <w:szCs w:val="24"/>
+        </w:rPr>
+      </w:pPr>
+      <w:ins w:id="99" w:author="Alex Borowicz" w:date="2019-06-30T18:15:00Z">
+        <w:r>
+          <w:rPr>
+            <w:rFonts w:ascii="Times New Roman" w:hAnsi="Times New Roman" w:cs="Times New Roman"/>
+            <w:sz w:val="24"/>
+            <w:szCs w:val="24"/>
+          </w:rPr>
+          <w:t>NEW REFS:</w:t>
+        </w:r>
+      </w:ins>
     </w:p>
     <w:p>
       <w:pPr>
         <w:spacing w:line="480" w:lineRule="auto"/>
         <w:rPr>
+          <w:ins w:id="100" w:author="Alex Borowicz" w:date="2019-06-30T18:18:00Z"/>
+          <w:rFonts w:ascii="Times New Roman" w:hAnsi="Times New Roman" w:cs="Times New Roman"/>
+          <w:sz w:val="24"/>
+          <w:szCs w:val="24"/>
+        </w:rPr>
+      </w:pPr>
+      <w:ins w:id="101" w:author="Alex Borowicz" w:date="2019-06-30T18:20:00Z">
+        <w:r>
+          <w:rPr>
+            <w:rFonts w:ascii="Times New Roman" w:hAnsi="Times New Roman" w:cs="Times New Roman"/>
+            <w:sz w:val="24"/>
+            <w:szCs w:val="24"/>
+          </w:rPr>
+          <w:lastRenderedPageBreak/>
+          <w:t xml:space="preserve">Chang C, Lin C. LIBSVM: A library for support vector machines. </w:t>
+        </w:r>
+      </w:ins>
+      <w:ins w:id="102" w:author="Alex Borowicz" w:date="2019-06-30T18:21:00Z">
+        <w:r>
+          <w:rPr>
+            <w:rFonts w:ascii="Times New Roman" w:hAnsi="Times New Roman" w:cs="Times New Roman"/>
+            <w:sz w:val="24"/>
+            <w:szCs w:val="24"/>
+          </w:rPr>
+          <w:t xml:space="preserve">ACM Trans </w:t>
+        </w:r>
+        <w:proofErr w:type="spellStart"/>
+        <w:r>
+          <w:rPr>
+            <w:rFonts w:ascii="Times New Roman" w:hAnsi="Times New Roman" w:cs="Times New Roman"/>
+            <w:sz w:val="24"/>
+            <w:szCs w:val="24"/>
+          </w:rPr>
+          <w:t>Intell</w:t>
+        </w:r>
+        <w:proofErr w:type="spellEnd"/>
+        <w:r>
+          <w:rPr>
+            <w:rFonts w:ascii="Times New Roman" w:hAnsi="Times New Roman" w:cs="Times New Roman"/>
+            <w:sz w:val="24"/>
+            <w:szCs w:val="24"/>
+          </w:rPr>
+          <w:t xml:space="preserve"> Syst Technol. 2011,2: 27</w:t>
+        </w:r>
+      </w:ins>
+      <w:ins w:id="103" w:author="Alex Borowicz" w:date="2019-06-30T18:22:00Z">
+        <w:r>
+          <w:rPr>
+            <w:rFonts w:ascii="Times New Roman" w:hAnsi="Times New Roman" w:cs="Times New Roman"/>
+            <w:sz w:val="24"/>
+            <w:szCs w:val="24"/>
+          </w:rPr>
+          <w:t>-2:27-27.</w:t>
+        </w:r>
+      </w:ins>
+      <w:ins w:id="104" w:author="Alex Borowicz" w:date="2019-06-30T18:15:00Z">
+        <w:r>
+          <w:rPr>
+            <w:rFonts w:ascii="Times New Roman" w:hAnsi="Times New Roman" w:cs="Times New Roman"/>
+            <w:sz w:val="24"/>
+            <w:szCs w:val="24"/>
+          </w:rPr>
+          <w:br/>
+        </w:r>
+        <w:proofErr w:type="spellStart"/>
+        <w:r>
+          <w:rPr>
+            <w:rFonts w:ascii="Times New Roman" w:hAnsi="Times New Roman" w:cs="Times New Roman"/>
+            <w:sz w:val="24"/>
+            <w:szCs w:val="24"/>
+          </w:rPr>
+          <w:t>Pedrego</w:t>
+        </w:r>
+      </w:ins>
+      <w:ins w:id="105" w:author="Alex Borowicz" w:date="2019-06-30T18:16:00Z">
+        <w:r>
+          <w:rPr>
+            <w:rFonts w:ascii="Times New Roman" w:hAnsi="Times New Roman" w:cs="Times New Roman"/>
+            <w:sz w:val="24"/>
+            <w:szCs w:val="24"/>
+          </w:rPr>
+          <w:t>sa</w:t>
+        </w:r>
+        <w:proofErr w:type="spellEnd"/>
+        <w:r>
+          <w:rPr>
+            <w:rFonts w:ascii="Times New Roman" w:hAnsi="Times New Roman" w:cs="Times New Roman"/>
+            <w:sz w:val="24"/>
+            <w:szCs w:val="24"/>
+          </w:rPr>
+          <w:t xml:space="preserve"> F, </w:t>
+        </w:r>
+        <w:proofErr w:type="spellStart"/>
+        <w:r>
+          <w:rPr>
+            <w:rFonts w:ascii="Times New Roman" w:hAnsi="Times New Roman" w:cs="Times New Roman"/>
+            <w:sz w:val="24"/>
+            <w:szCs w:val="24"/>
+          </w:rPr>
+          <w:t>Varoquaux</w:t>
+        </w:r>
+        <w:proofErr w:type="spellEnd"/>
+        <w:r>
+          <w:rPr>
+            <w:rFonts w:ascii="Times New Roman" w:hAnsi="Times New Roman" w:cs="Times New Roman"/>
+            <w:sz w:val="24"/>
+            <w:szCs w:val="24"/>
+          </w:rPr>
+          <w:t xml:space="preserve"> G, </w:t>
+        </w:r>
+        <w:proofErr w:type="spellStart"/>
+        <w:r>
+          <w:rPr>
+            <w:rFonts w:ascii="Times New Roman" w:hAnsi="Times New Roman" w:cs="Times New Roman"/>
+            <w:sz w:val="24"/>
+            <w:szCs w:val="24"/>
+          </w:rPr>
+          <w:t>Gramfort</w:t>
+        </w:r>
+        <w:proofErr w:type="spellEnd"/>
+        <w:r>
+          <w:rPr>
+            <w:rFonts w:ascii="Times New Roman" w:hAnsi="Times New Roman" w:cs="Times New Roman"/>
+            <w:sz w:val="24"/>
+            <w:szCs w:val="24"/>
+          </w:rPr>
+          <w:t xml:space="preserve"> A, Michel V, </w:t>
+        </w:r>
+        <w:proofErr w:type="spellStart"/>
+        <w:r>
+          <w:rPr>
+            <w:rFonts w:ascii="Times New Roman" w:hAnsi="Times New Roman" w:cs="Times New Roman"/>
+            <w:sz w:val="24"/>
+            <w:szCs w:val="24"/>
+          </w:rPr>
+          <w:t>Thirion</w:t>
+        </w:r>
+        <w:proofErr w:type="spellEnd"/>
+        <w:r>
+          <w:rPr>
+            <w:rFonts w:ascii="Times New Roman" w:hAnsi="Times New Roman" w:cs="Times New Roman"/>
+            <w:sz w:val="24"/>
+            <w:szCs w:val="24"/>
+          </w:rPr>
+          <w:t xml:space="preserve"> B, Grisel O, et al. </w:t>
+        </w:r>
+        <w:proofErr w:type="spellStart"/>
+        <w:r>
+          <w:rPr>
+            <w:rFonts w:ascii="Times New Roman" w:hAnsi="Times New Roman" w:cs="Times New Roman"/>
+            <w:sz w:val="24"/>
+            <w:szCs w:val="24"/>
+          </w:rPr>
+          <w:t>Scikit</w:t>
+        </w:r>
+        <w:proofErr w:type="spellEnd"/>
+        <w:r>
+          <w:rPr>
+            <w:rFonts w:ascii="Times New Roman" w:hAnsi="Times New Roman" w:cs="Times New Roman"/>
+            <w:sz w:val="24"/>
+            <w:szCs w:val="24"/>
+          </w:rPr>
+          <w:t xml:space="preserve">-learn: Machine </w:t>
+        </w:r>
+      </w:ins>
+      <w:ins w:id="106" w:author="Alex Borowicz" w:date="2019-06-30T18:17:00Z">
+        <w:r>
+          <w:rPr>
+            <w:rFonts w:ascii="Times New Roman" w:hAnsi="Times New Roman" w:cs="Times New Roman"/>
+            <w:sz w:val="24"/>
+            <w:szCs w:val="24"/>
+          </w:rPr>
+          <w:t>learning in Python. J Mach Learn Res</w:t>
+        </w:r>
+      </w:ins>
+      <w:ins w:id="107" w:author="Alex Borowicz" w:date="2019-06-30T18:18:00Z">
+        <w:r>
+          <w:rPr>
+            <w:rFonts w:ascii="Times New Roman" w:hAnsi="Times New Roman" w:cs="Times New Roman"/>
+            <w:sz w:val="24"/>
+            <w:szCs w:val="24"/>
+          </w:rPr>
+          <w:t>. 2011,12: 2825:2830.</w:t>
+        </w:r>
+      </w:ins>
+    </w:p>
+    <w:p>
+      <w:pPr>
+        <w:spacing w:line="480" w:lineRule="auto"/>
+        <w:rPr>
+          <w:rFonts w:ascii="Times New Roman" w:hAnsi="Times New Roman" w:cs="Times New Roman"/>
+          <w:sz w:val="24"/>
+          <w:szCs w:val="24"/>
+        </w:rPr>
+      </w:pPr>
+    </w:p>
+    <w:p>
+      <w:pPr>
+        <w:spacing w:line="480" w:lineRule="auto"/>
+        <w:rPr>
           <w:rFonts w:ascii="Times New Roman" w:hAnsi="Times New Roman" w:cs="Times New Roman"/>
           <w:b/>
           <w:sz w:val="24"/>
           <w:szCs w:val="24"/>
         </w:rPr>
       </w:pPr>
-      <w:bookmarkStart w:id="38" w:name="_Hlk536534555"/>
+      <w:bookmarkStart w:id="108" w:name="_Hlk536534555"/>
       <w:r>
         <w:rPr>
           <w:rFonts w:ascii="Times New Roman" w:hAnsi="Times New Roman" w:cs="Times New Roman"/>
@@ -11707,7 +12344,7 @@
         </w:rPr>
         <w:t>References</w:t>
       </w:r>
-      <w:bookmarkStart w:id="39" w:name="_Hlk8300922"/>
+      <w:bookmarkStart w:id="109" w:name="_Hlk8300922"/>
     </w:p>
     <w:p>
       <w:pPr>
@@ -11723,8 +12360,8 @@
           <w:szCs w:val="24"/>
         </w:rPr>
       </w:pPr>
-      <w:bookmarkStart w:id="40" w:name="_Hlk8300873"/>
-      <w:bookmarkEnd w:id="39"/>
+      <w:bookmarkStart w:id="110" w:name="_Hlk8300873"/>
+      <w:bookmarkEnd w:id="109"/>
       <w:proofErr w:type="spellStart"/>
       <w:r>
         <w:rPr>
@@ -11920,7 +12557,6 @@
           <w:szCs w:val="24"/>
           <w:lang w:val="es-PY"/>
         </w:rPr>
-        <w:lastRenderedPageBreak/>
         <w:t>Bedriñara</w:t>
       </w:r>
       <w:proofErr w:type="spellEnd"/>
@@ -12099,6 +12735,7 @@
           <w:sz w:val="24"/>
           <w:szCs w:val="24"/>
         </w:rPr>
+        <w:lastRenderedPageBreak/>
         <w:t xml:space="preserve">Lesage V, </w:t>
       </w:r>
       <w:proofErr w:type="spellStart"/>
@@ -12455,7 +13092,6 @@
           <w:sz w:val="24"/>
           <w:szCs w:val="24"/>
         </w:rPr>
-        <w:lastRenderedPageBreak/>
         <w:t xml:space="preserve">Smith TD, Allen J, </w:t>
       </w:r>
       <w:proofErr w:type="spellStart"/>
@@ -12572,6 +13208,7 @@
           <w:sz w:val="24"/>
           <w:szCs w:val="24"/>
         </w:rPr>
+        <w:lastRenderedPageBreak/>
         <w:t>Branch T. Humpback whale abundance south of 60</w:t>
       </w:r>
       <w:r>
@@ -13018,7 +13655,6 @@
           <w:sz w:val="24"/>
           <w:szCs w:val="24"/>
         </w:rPr>
-        <w:lastRenderedPageBreak/>
         <w:t>Fretwell</w:t>
       </w:r>
       <w:proofErr w:type="spellEnd"/>
@@ -13093,6 +13729,7 @@
           <w:sz w:val="24"/>
           <w:szCs w:val="24"/>
         </w:rPr>
+        <w:lastRenderedPageBreak/>
         <w:t>Abileah</w:t>
       </w:r>
       <w:proofErr w:type="spellEnd"/>
@@ -13582,7 +14219,6 @@
           <w:sz w:val="24"/>
           <w:szCs w:val="24"/>
         </w:rPr>
-        <w:lastRenderedPageBreak/>
         <w:t xml:space="preserve">Barber-Meyers SM, </w:t>
       </w:r>
       <w:proofErr w:type="spellStart"/>
@@ -13712,6 +14348,7 @@
           <w:sz w:val="24"/>
           <w:szCs w:val="24"/>
         </w:rPr>
+        <w:lastRenderedPageBreak/>
         <w:t>Aodha</w:t>
       </w:r>
       <w:proofErr w:type="spellEnd"/>
@@ -14214,7 +14851,6 @@
           <w:szCs w:val="24"/>
           <w:lang w:val="de-DE"/>
         </w:rPr>
-        <w:lastRenderedPageBreak/>
         <w:t xml:space="preserve">Weiß F, Büttger H, Baer J, Welcker J, Nehls G. Erfassung von Seevögeln und Meeressäugertieren mit dem HiDef-Kamerasystem aus der Luft. </w:t>
       </w:r>
       <w:proofErr w:type="spellStart"/>
@@ -14385,6 +15021,7 @@
           <w:sz w:val="24"/>
           <w:szCs w:val="24"/>
         </w:rPr>
+        <w:lastRenderedPageBreak/>
         <w:t>Rumelhart</w:t>
       </w:r>
       <w:proofErr w:type="spellEnd"/>
@@ -14761,7 +15398,6 @@
           <w:sz w:val="24"/>
           <w:szCs w:val="24"/>
         </w:rPr>
-        <w:lastRenderedPageBreak/>
         <w:t xml:space="preserve">Barlow J, </w:t>
       </w:r>
       <w:proofErr w:type="spellStart"/>
@@ -15010,6 +15646,7 @@
           <w:sz w:val="24"/>
           <w:szCs w:val="24"/>
         </w:rPr>
+        <w:lastRenderedPageBreak/>
         <w:t xml:space="preserve">Hodgson A, Kelly N, Peel D. Unmanned aerial vehicles (UAVs) for surveying marine fauna: a dugong case study. </w:t>
       </w:r>
       <w:proofErr w:type="spellStart"/>
@@ -15204,7 +15841,7 @@
         <w:t xml:space="preserve"> ONE. 2015;10(3): e0121374.</w:t>
       </w:r>
     </w:p>
-    <w:bookmarkEnd w:id="40"/>
+    <w:bookmarkEnd w:id="110"/>
     <w:p/>
     <w:p>
       <w:pPr>
@@ -15217,7 +15854,7 @@
         </w:rPr>
       </w:pPr>
     </w:p>
-    <w:bookmarkEnd w:id="38"/>
+    <w:bookmarkEnd w:id="108"/>
     <w:p>
       <w:pPr>
         <w:spacing w:line="480" w:lineRule="auto"/>
@@ -15299,7 +15936,6 @@
           <w:sz w:val="24"/>
           <w:szCs w:val="24"/>
         </w:rPr>
-        <w:lastRenderedPageBreak/>
         <w:t>S</w:t>
       </w:r>
       <w:r>
@@ -15532,6 +16168,7 @@
           <w:sz w:val="24"/>
           <w:szCs w:val="24"/>
         </w:rPr>
+        <w:lastRenderedPageBreak/>
         <w:t>S</w:t>
       </w:r>
       <w:r>
@@ -17257,7 +17894,7 @@
 </file>
 
 <file path=customXml/itemProps1.xml><?xml version="1.0" encoding="utf-8"?>
-<ds:datastoreItem xmlns:ds="http://schemas.openxmlformats.org/officeDocument/2006/customXml" ds:itemID="{9987D290-E43B-44AB-BB11-75ED9E3DBA9F}">
+<ds:datastoreItem xmlns:ds="http://schemas.openxmlformats.org/officeDocument/2006/customXml" ds:itemID="{01E8D0C5-B2BD-4E85-A5BA-BAD98DC6B438}">
   <ds:schemaRefs>
     <ds:schemaRef ds:uri="http://schemas.openxmlformats.org/officeDocument/2006/bibliography"/>
   </ds:schemaRefs>

</xml_diff>